<commit_message>
added the coding assignment pdf
</commit_message>
<xml_diff>
--- a/BE-Promineo-Tech/Week-10-ReturningData/MySQL-Week10_Coding_Assignment-5.docx
+++ b/BE-Promineo-Tech/Week-10-ReturningData/MySQL-Week10_Coding_Assignment-5.docx
@@ -353,6 +353,16 @@
         </w:rPr>
         <w:t>URL to GitHub Repository:</w:t>
       </w:r>
+      <w:r>
+        <w:t xml:space="preserve"> </w:t>
+      </w:r>
+      <w:r>
+        <w:rPr>
+          <w:sz w:val="24"/>
+          <w:szCs w:val="24"/>
+        </w:rPr>
+        <w:t>https://github.com/aacnchamilton/BackEndFolderTree/tree/main/BE-Promineo-Tech/MySQLProject</w:t>
+      </w:r>
     </w:p>
     <w:p>
       <w:pPr>
@@ -383,6 +393,27 @@
         </w:rPr>
         <w:t>Video:</w:t>
       </w:r>
+      <w:r>
+        <w:rPr>
+          <w:b/>
+          <w:bCs/>
+          <w:sz w:val="24"/>
+          <w:szCs w:val="24"/>
+        </w:rPr>
+        <w:t xml:space="preserve"> </w:t>
+      </w:r>
+      <w:hyperlink r:id="rId8" w:tgtFrame="_blank" w:history="1">
+        <w:r>
+          <w:rPr>
+            <w:rStyle w:val="Hyperlink"/>
+            <w:rFonts w:ascii="Roboto" w:hAnsi="Roboto"/>
+            <w:sz w:val="23"/>
+            <w:szCs w:val="23"/>
+            <w:shd w:val="clear" w:color="auto" w:fill="F9F9F9"/>
+          </w:rPr>
+          <w:t>https://youtu.be/izZB-Uo1-OY</w:t>
+        </w:r>
+      </w:hyperlink>
     </w:p>
     <w:p>
       <w:pPr>
@@ -1695,7 +1726,7 @@
                     </pic:cNvPicPr>
                   </pic:nvPicPr>
                   <pic:blipFill>
-                    <a:blip r:embed="rId8"/>
+                    <a:blip r:embed="rId9"/>
                     <a:stretch>
                       <a:fillRect/>
                     </a:stretch>
@@ -2505,7 +2536,7 @@
                     </pic:cNvPicPr>
                   </pic:nvPicPr>
                   <pic:blipFill>
-                    <a:blip r:embed="rId9"/>
+                    <a:blip r:embed="rId10"/>
                     <a:stretch>
                       <a:fillRect/>
                     </a:stretch>
@@ -2565,7 +2596,7 @@
                     </pic:cNvPicPr>
                   </pic:nvPicPr>
                   <pic:blipFill>
-                    <a:blip r:embed="rId10"/>
+                    <a:blip r:embed="rId11"/>
                     <a:stretch>
                       <a:fillRect/>
                     </a:stretch>
@@ -3248,7 +3279,7 @@
                     </pic:cNvPicPr>
                   </pic:nvPicPr>
                   <pic:blipFill>
-                    <a:blip r:embed="rId11"/>
+                    <a:blip r:embed="rId12"/>
                     <a:stretch>
                       <a:fillRect/>
                     </a:stretch>
@@ -3444,7 +3475,7 @@
                     </pic:cNvPicPr>
                   </pic:nvPicPr>
                   <pic:blipFill>
-                    <a:blip r:embed="rId12"/>
+                    <a:blip r:embed="rId13"/>
                     <a:stretch>
                       <a:fillRect/>
                     </a:stretch>
@@ -3679,7 +3710,7 @@
                     </pic:cNvPicPr>
                   </pic:nvPicPr>
                   <pic:blipFill>
-                    <a:blip r:embed="rId13"/>
+                    <a:blip r:embed="rId14"/>
                     <a:stretch>
                       <a:fillRect/>
                     </a:stretch>
@@ -3942,7 +3973,7 @@
                     </pic:cNvPicPr>
                   </pic:nvPicPr>
                   <pic:blipFill>
-                    <a:blip r:embed="rId14"/>
+                    <a:blip r:embed="rId15"/>
                     <a:stretch>
                       <a:fillRect/>
                     </a:stretch>
@@ -4436,7 +4467,7 @@
                     </pic:cNvPicPr>
                   </pic:nvPicPr>
                   <pic:blipFill>
-                    <a:blip r:embed="rId15"/>
+                    <a:blip r:embed="rId16"/>
                     <a:stretch>
                       <a:fillRect/>
                     </a:stretch>
@@ -4768,7 +4799,7 @@
                     </pic:cNvPicPr>
                   </pic:nvPicPr>
                   <pic:blipFill>
-                    <a:blip r:embed="rId16"/>
+                    <a:blip r:embed="rId17"/>
                     <a:stretch>
                       <a:fillRect/>
                     </a:stretch>
@@ -4832,7 +4863,7 @@
                     </pic:cNvPicPr>
                   </pic:nvPicPr>
                   <pic:blipFill>
-                    <a:blip r:embed="rId17"/>
+                    <a:blip r:embed="rId18"/>
                     <a:stretch>
                       <a:fillRect/>
                     </a:stretch>
@@ -5206,7 +5237,7 @@
                     </pic:cNvPicPr>
                   </pic:nvPicPr>
                   <pic:blipFill>
-                    <a:blip r:embed="rId18"/>
+                    <a:blip r:embed="rId19"/>
                     <a:stretch>
                       <a:fillRect/>
                     </a:stretch>
@@ -5483,7 +5514,7 @@
                     </pic:cNvPicPr>
                   </pic:nvPicPr>
                   <pic:blipFill>
-                    <a:blip r:embed="rId19"/>
+                    <a:blip r:embed="rId20"/>
                     <a:stretch>
                       <a:fillRect/>
                     </a:stretch>
@@ -5697,7 +5728,7 @@
                     </pic:cNvPicPr>
                   </pic:nvPicPr>
                   <pic:blipFill>
-                    <a:blip r:embed="rId20"/>
+                    <a:blip r:embed="rId21"/>
                     <a:stretch>
                       <a:fillRect/>
                     </a:stretch>
@@ -6331,7 +6362,7 @@
                     </pic:cNvPicPr>
                   </pic:nvPicPr>
                   <pic:blipFill>
-                    <a:blip r:embed="rId21"/>
+                    <a:blip r:embed="rId22"/>
                     <a:stretch>
                       <a:fillRect/>
                     </a:stretch>
@@ -6522,7 +6553,7 @@
       <w:r>
         <w:t xml:space="preserve">This article on debugging is a little dated but still applicable. You don't need to worry about the section on remote debugging. </w:t>
       </w:r>
-      <w:hyperlink r:id="rId22" w:history="1">
+      <w:hyperlink r:id="rId23" w:history="1">
         <w:r>
           <w:rPr>
             <w:rStyle w:val="Hyperlink0"/>
@@ -6844,7 +6875,7 @@
                     </pic:cNvPicPr>
                   </pic:nvPicPr>
                   <pic:blipFill>
-                    <a:blip r:embed="rId23"/>
+                    <a:blip r:embed="rId24"/>
                     <a:stretch>
                       <a:fillRect/>
                     </a:stretch>
@@ -6930,7 +6961,7 @@
                     </pic:cNvPicPr>
                   </pic:nvPicPr>
                   <pic:blipFill>
-                    <a:blip r:embed="rId24"/>
+                    <a:blip r:embed="rId25"/>
                     <a:stretch>
                       <a:fillRect/>
                     </a:stretch>
@@ -6980,7 +7011,7 @@
                     </pic:cNvPicPr>
                   </pic:nvPicPr>
                   <pic:blipFill>
-                    <a:blip r:embed="rId25"/>
+                    <a:blip r:embed="rId26"/>
                     <a:stretch>
                       <a:fillRect/>
                     </a:stretch>
@@ -7031,7 +7062,7 @@
                     </pic:cNvPicPr>
                   </pic:nvPicPr>
                   <pic:blipFill>
-                    <a:blip r:embed="rId26"/>
+                    <a:blip r:embed="rId27"/>
                     <a:stretch>
                       <a:fillRect/>
                     </a:stretch>
@@ -7081,7 +7112,7 @@
                     </pic:cNvPicPr>
                   </pic:nvPicPr>
                   <pic:blipFill>
-                    <a:blip r:embed="rId27"/>
+                    <a:blip r:embed="rId28"/>
                     <a:stretch>
                       <a:fillRect/>
                     </a:stretch>
@@ -7148,7 +7179,7 @@
                     </pic:cNvPicPr>
                   </pic:nvPicPr>
                   <pic:blipFill>
-                    <a:blip r:embed="rId28"/>
+                    <a:blip r:embed="rId29"/>
                     <a:stretch>
                       <a:fillRect/>
                     </a:stretch>
@@ -7226,7 +7257,7 @@
                     </pic:cNvPicPr>
                   </pic:nvPicPr>
                   <pic:blipFill>
-                    <a:blip r:embed="rId29"/>
+                    <a:blip r:embed="rId30"/>
                     <a:stretch>
                       <a:fillRect/>
                     </a:stretch>
@@ -7277,7 +7308,7 @@
                     </pic:cNvPicPr>
                   </pic:nvPicPr>
                   <pic:blipFill>
-                    <a:blip r:embed="rId30"/>
+                    <a:blip r:embed="rId31"/>
                     <a:stretch>
                       <a:fillRect/>
                     </a:stretch>
@@ -7328,7 +7359,7 @@
                     </pic:cNvPicPr>
                   </pic:nvPicPr>
                   <pic:blipFill>
-                    <a:blip r:embed="rId31"/>
+                    <a:blip r:embed="rId32"/>
                     <a:stretch>
                       <a:fillRect/>
                     </a:stretch>
@@ -7378,7 +7409,7 @@
                     </pic:cNvPicPr>
                   </pic:nvPicPr>
                   <pic:blipFill>
-                    <a:blip r:embed="rId32"/>
+                    <a:blip r:embed="rId33"/>
                     <a:stretch>
                       <a:fillRect/>
                     </a:stretch>
@@ -7429,7 +7460,7 @@
                     </pic:cNvPicPr>
                   </pic:nvPicPr>
                   <pic:blipFill>
-                    <a:blip r:embed="rId33"/>
+                    <a:blip r:embed="rId34"/>
                     <a:stretch>
                       <a:fillRect/>
                     </a:stretch>
@@ -7456,8 +7487,8 @@
       </w:r>
     </w:p>
     <w:sectPr>
-      <w:headerReference w:type="default" r:id="rId34"/>
-      <w:footerReference w:type="default" r:id="rId35"/>
+      <w:headerReference w:type="default" r:id="rId35"/>
+      <w:footerReference w:type="default" r:id="rId36"/>
       <w:pgSz w:w="12240" w:h="15840"/>
       <w:pgMar w:top="1440" w:right="1440" w:bottom="1440" w:left="1440" w:header="720" w:footer="720" w:gutter="0"/>
       <w:cols w:space="720"/>

</xml_diff>